<commit_message>
checked that files go to the correct folders with the render script
</commit_message>
<xml_diff>
--- a/Knitted_Markdowns/Notonecta_undulata.docx
+++ b/Knitted_Markdowns/Notonecta_undulata.docx
@@ -60,6 +60,242 @@
         <w:t xml:space="preserve">here</w:t>
       </w:r>
     </w:p>
+    <w:p>
+      <w:pPr>
+        <w:pStyle w:val="SourceCode"/>
+      </w:pPr>
+      <w:r>
+        <w:rPr>
+          <w:rStyle w:val="VerbatimChar"/>
+        </w:rPr>
+        <w:t xml:space="preserve">## ── Attaching core tidyverse packages ──────────────────────────────────────────────────────────────────────────────────────────── tidyverse 2.0.0 ──</w:t>
+      </w:r>
+      <w:r>
+        <w:br/>
+      </w:r>
+      <w:r>
+        <w:rPr>
+          <w:rStyle w:val="VerbatimChar"/>
+        </w:rPr>
+        <w:t xml:space="preserve">## ✔ dplyr     1.1.4     ✔ readr     2.1.5</w:t>
+      </w:r>
+      <w:r>
+        <w:br/>
+      </w:r>
+      <w:r>
+        <w:rPr>
+          <w:rStyle w:val="VerbatimChar"/>
+        </w:rPr>
+        <w:t xml:space="preserve">## ✔ forcats   1.0.0     ✔ stringr   1.5.1</w:t>
+      </w:r>
+      <w:r>
+        <w:br/>
+      </w:r>
+      <w:r>
+        <w:rPr>
+          <w:rStyle w:val="VerbatimChar"/>
+        </w:rPr>
+        <w:t xml:space="preserve">## ✔ ggplot2   3.5.1     ✔ tibble    3.2.1</w:t>
+      </w:r>
+      <w:r>
+        <w:br/>
+      </w:r>
+      <w:r>
+        <w:rPr>
+          <w:rStyle w:val="VerbatimChar"/>
+        </w:rPr>
+        <w:t xml:space="preserve">## ✔ lubridate 1.9.4     ✔ tidyr     1.3.1</w:t>
+      </w:r>
+      <w:r>
+        <w:br/>
+      </w:r>
+      <w:r>
+        <w:rPr>
+          <w:rStyle w:val="VerbatimChar"/>
+        </w:rPr>
+        <w:t xml:space="preserve">## ✔ purrr     1.0.2     </w:t>
+      </w:r>
+      <w:r>
+        <w:br/>
+      </w:r>
+      <w:r>
+        <w:rPr>
+          <w:rStyle w:val="VerbatimChar"/>
+        </w:rPr>
+        <w:t xml:space="preserve">## ── Conflicts ────────────────────────────────────────────────────────────────────────────────────────────────────────────── tidyverse_conflicts() ──</w:t>
+      </w:r>
+      <w:r>
+        <w:br/>
+      </w:r>
+      <w:r>
+        <w:rPr>
+          <w:rStyle w:val="VerbatimChar"/>
+        </w:rPr>
+        <w:t xml:space="preserve">## ✖ dplyr::filter() masks stats::filter()</w:t>
+      </w:r>
+      <w:r>
+        <w:br/>
+      </w:r>
+      <w:r>
+        <w:rPr>
+          <w:rStyle w:val="VerbatimChar"/>
+        </w:rPr>
+        <w:t xml:space="preserve">## ✖ dplyr::lag()    masks stats::lag()</w:t>
+      </w:r>
+      <w:r>
+        <w:br/>
+      </w:r>
+      <w:r>
+        <w:rPr>
+          <w:rStyle w:val="VerbatimChar"/>
+        </w:rPr>
+        <w:t xml:space="preserve">## ℹ Use the conflicted package (&lt;http://conflicted.r-lib.org/&gt;) to force all conflicts to become errors</w:t>
+      </w:r>
+      <w:r>
+        <w:br/>
+      </w:r>
+      <w:r>
+        <w:rPr>
+          <w:rStyle w:val="VerbatimChar"/>
+        </w:rPr>
+        <w:t xml:space="preserve">## Loading required package: Matrix</w:t>
+      </w:r>
+      <w:r>
+        <w:br/>
+      </w:r>
+      <w:r>
+        <w:rPr>
+          <w:rStyle w:val="VerbatimChar"/>
+        </w:rPr>
+        <w:t xml:space="preserve">## </w:t>
+      </w:r>
+      <w:r>
+        <w:br/>
+      </w:r>
+      <w:r>
+        <w:rPr>
+          <w:rStyle w:val="VerbatimChar"/>
+        </w:rPr>
+        <w:t xml:space="preserve">## </w:t>
+      </w:r>
+      <w:r>
+        <w:br/>
+      </w:r>
+      <w:r>
+        <w:rPr>
+          <w:rStyle w:val="VerbatimChar"/>
+        </w:rPr>
+        <w:t xml:space="preserve">## Attaching package: 'Matrix'</w:t>
+      </w:r>
+      <w:r>
+        <w:br/>
+      </w:r>
+      <w:r>
+        <w:rPr>
+          <w:rStyle w:val="VerbatimChar"/>
+        </w:rPr>
+        <w:t xml:space="preserve">## </w:t>
+      </w:r>
+      <w:r>
+        <w:br/>
+      </w:r>
+      <w:r>
+        <w:rPr>
+          <w:rStyle w:val="VerbatimChar"/>
+        </w:rPr>
+        <w:t xml:space="preserve">## </w:t>
+      </w:r>
+      <w:r>
+        <w:br/>
+      </w:r>
+      <w:r>
+        <w:rPr>
+          <w:rStyle w:val="VerbatimChar"/>
+        </w:rPr>
+        <w:t xml:space="preserve">## The following objects are masked from 'package:tidyr':</w:t>
+      </w:r>
+      <w:r>
+        <w:br/>
+      </w:r>
+      <w:r>
+        <w:rPr>
+          <w:rStyle w:val="VerbatimChar"/>
+        </w:rPr>
+        <w:t xml:space="preserve">## </w:t>
+      </w:r>
+      <w:r>
+        <w:br/>
+      </w:r>
+      <w:r>
+        <w:rPr>
+          <w:rStyle w:val="VerbatimChar"/>
+        </w:rPr>
+        <w:t xml:space="preserve">##     expand, pack, unpack</w:t>
+      </w:r>
+      <w:r>
+        <w:br/>
+      </w:r>
+      <w:r>
+        <w:rPr>
+          <w:rStyle w:val="VerbatimChar"/>
+        </w:rPr>
+        <w:t xml:space="preserve">## </w:t>
+      </w:r>
+      <w:r>
+        <w:br/>
+      </w:r>
+      <w:r>
+        <w:rPr>
+          <w:rStyle w:val="VerbatimChar"/>
+        </w:rPr>
+        <w:t xml:space="preserve">## </w:t>
+      </w:r>
+      <w:r>
+        <w:br/>
+      </w:r>
+      <w:r>
+        <w:rPr>
+          <w:rStyle w:val="VerbatimChar"/>
+        </w:rPr>
+        <w:t xml:space="preserve">## Welcome to emmeans.</w:t>
+      </w:r>
+      <w:r>
+        <w:br/>
+      </w:r>
+      <w:r>
+        <w:rPr>
+          <w:rStyle w:val="VerbatimChar"/>
+        </w:rPr>
+        <w:t xml:space="preserve">## Caution: You lose important information if you filter this package's results.</w:t>
+      </w:r>
+      <w:r>
+        <w:br/>
+      </w:r>
+      <w:r>
+        <w:rPr>
+          <w:rStyle w:val="VerbatimChar"/>
+        </w:rPr>
+        <w:t xml:space="preserve">## See '? untidy'</w:t>
+      </w:r>
+      <w:r>
+        <w:br/>
+      </w:r>
+      <w:r>
+        <w:rPr>
+          <w:rStyle w:val="VerbatimChar"/>
+        </w:rPr>
+        <w:t xml:space="preserve">## </w:t>
+      </w:r>
+      <w:r>
+        <w:br/>
+      </w:r>
+      <w:r>
+        <w:rPr>
+          <w:rStyle w:val="VerbatimChar"/>
+        </w:rPr>
+        <w:t xml:space="preserve">## This is DHARMa 0.4.6. For overview type '?DHARMa'. For recent changes, type news(package = 'DHARMa')</w:t>
+      </w:r>
+    </w:p>
     <w:bookmarkStart w:id="50" w:name="X6bc6061fd63da8ab1e7f3c9bd3209e8cf46dd5f"/>
     <w:p>
       <w:pPr>
@@ -73,8 +309,8 @@
       </w:r>
       <w:r>
         <w:rPr>
+          <w:iCs/>
           <w:i/>
-          <w:iCs/>
         </w:rPr>
         <w:t xml:space="preserve">Notonecta undulata</w:t>
       </w:r>
@@ -1125,14 +1361,14 @@
 <file path=word/numbering.xml><?xml version="1.0" encoding="utf-8"?>
 <w:numbering xmlns:w="http://schemas.openxmlformats.org/wordprocessingml/2006/main">
   <w:abstractNum w:abstractNumId="990">
-    <w:nsid w:val="0000A990"/>
+    <w:nsid w:val="A990"/>
     <w:multiLevelType w:val="multilevel"/>
     <w:lvl w:ilvl="0">
       <w:numFmt w:val="bullet"/>
       <w:lvlText w:val=" "/>
       <w:lvlJc w:val="left"/>
       <w:pPr>
-        <w:ind w:left="720" w:hanging="360"/>
+        <w:ind w:left="720" w:hanging="480"/>
       </w:pPr>
     </w:lvl>
     <w:lvl w:ilvl="1">
@@ -1140,7 +1376,7 @@
       <w:lvlText w:val=" "/>
       <w:lvlJc w:val="left"/>
       <w:pPr>
-        <w:ind w:left="1440" w:hanging="360"/>
+        <w:ind w:left="1440" w:hanging="480"/>
       </w:pPr>
     </w:lvl>
     <w:lvl w:ilvl="2">
@@ -1148,7 +1384,7 @@
       <w:lvlText w:val=" "/>
       <w:lvlJc w:val="left"/>
       <w:pPr>
-        <w:ind w:left="2160" w:hanging="360"/>
+        <w:ind w:left="2160" w:hanging="480"/>
       </w:pPr>
     </w:lvl>
     <w:lvl w:ilvl="3">
@@ -1156,7 +1392,7 @@
       <w:lvlText w:val=" "/>
       <w:lvlJc w:val="left"/>
       <w:pPr>
-        <w:ind w:left="2880" w:hanging="360"/>
+        <w:ind w:left="2880" w:hanging="480"/>
       </w:pPr>
     </w:lvl>
     <w:lvl w:ilvl="4">
@@ -1164,7 +1400,7 @@
       <w:lvlText w:val=" "/>
       <w:lvlJc w:val="left"/>
       <w:pPr>
-        <w:ind w:left="3600" w:hanging="360"/>
+        <w:ind w:left="3600" w:hanging="480"/>
       </w:pPr>
     </w:lvl>
     <w:lvl w:ilvl="5">
@@ -1172,7 +1408,7 @@
       <w:lvlText w:val=" "/>
       <w:lvlJc w:val="left"/>
       <w:pPr>
-        <w:ind w:left="4320" w:hanging="360"/>
+        <w:ind w:left="4320" w:hanging="480"/>
       </w:pPr>
     </w:lvl>
     <w:lvl w:ilvl="6">
@@ -1180,7 +1416,7 @@
       <w:lvlText w:val=" "/>
       <w:lvlJc w:val="left"/>
       <w:pPr>
-        <w:ind w:left="5040" w:hanging="360"/>
+        <w:ind w:left="5040" w:hanging="480"/>
       </w:pPr>
     </w:lvl>
     <w:lvl w:ilvl="7">
@@ -1188,7 +1424,7 @@
       <w:lvlText w:val=" "/>
       <w:lvlJc w:val="left"/>
       <w:pPr>
-        <w:ind w:left="5760" w:hanging="360"/>
+        <w:ind w:left="5760" w:hanging="480"/>
       </w:pPr>
     </w:lvl>
     <w:lvl w:ilvl="8">
@@ -1196,7 +1432,7 @@
       <w:lvlText w:val=" "/>
       <w:lvlJc w:val="left"/>
       <w:pPr>
-        <w:ind w:left="6480" w:hanging="360"/>
+        <w:ind w:left="6480" w:hanging="480"/>
       </w:pPr>
     </w:lvl>
   </w:abstractNum>
@@ -1232,10 +1468,10 @@
     <w:name w:val="Body Text"/>
     <w:basedOn w:val="Normal"/>
     <w:link w:val="BodyTextChar"/>
-    <w:qFormat/>
     <w:pPr>
       <w:spacing w:after="180" w:before="180"/>
     </w:pPr>
+    <w:qFormat/>
   </w:style>
   <w:style w:customStyle="1" w:styleId="FirstParagraph" w:type="paragraph">
     <w:name w:val="First Paragraph"/>
@@ -1255,70 +1491,36 @@
     <w:name w:val="Title"/>
     <w:basedOn w:val="Normal"/>
     <w:next w:val="BodyText"/>
-    <w:link w:val="TitleChar"/>
-    <w:uiPriority w:val="10"/>
     <w:qFormat/>
-    <w:rsid w:val="00A10FD9"/>
     <w:pPr>
-      <w:spacing w:after="80" w:line="240" w:lineRule="auto"/>
-      <w:contextualSpacing/>
+      <w:keepNext/>
+      <w:keepLines/>
+      <w:spacing w:after="240" w:before="480"/>
       <w:jc w:val="center"/>
     </w:pPr>
     <w:rPr>
       <w:rFonts w:asciiTheme="majorHAnsi" w:cstheme="majorBidi" w:eastAsiaTheme="majorEastAsia" w:hAnsiTheme="majorHAnsi"/>
-      <w:spacing w:val="-10"/>
-      <w:kern w:val="28"/>
-      <w:sz w:val="56"/>
-      <w:szCs w:val="56"/>
-    </w:rPr>
-  </w:style>
-  <w:style w:customStyle="1" w:styleId="TitleChar" w:type="character">
-    <w:name w:val="Title Char"/>
-    <w:basedOn w:val="DefaultParagraphFont"/>
-    <w:link w:val="Title"/>
-    <w:uiPriority w:val="10"/>
-    <w:rsid w:val="00A10FD9"/>
-    <w:rPr>
-      <w:rFonts w:asciiTheme="majorHAnsi" w:cstheme="majorBidi" w:eastAsiaTheme="majorEastAsia" w:hAnsiTheme="majorHAnsi"/>
-      <w:spacing w:val="-10"/>
-      <w:kern w:val="28"/>
-      <w:sz w:val="56"/>
-      <w:szCs w:val="56"/>
+      <w:b/>
+      <w:bCs/>
+      <w:color w:themeColor="accent1" w:themeShade="B5" w:val="345A8A"/>
+      <w:sz w:val="36"/>
+      <w:szCs w:val="36"/>
     </w:rPr>
   </w:style>
   <w:style w:styleId="Subtitle" w:type="paragraph">
     <w:name w:val="Subtitle"/>
-    <w:basedOn w:val="Normal"/>
+    <w:basedOn w:val="Title"/>
     <w:next w:val="BodyText"/>
-    <w:link w:val="SubtitleChar"/>
-    <w:uiPriority w:val="11"/>
     <w:qFormat/>
-    <w:rsid w:val="00A10FD9"/>
     <w:pPr>
-      <w:numPr>
-        <w:ilvl w:val="1"/>
-      </w:numPr>
+      <w:keepNext/>
+      <w:keepLines/>
+      <w:spacing w:after="240" w:before="240"/>
+      <w:jc w:val="center"/>
     </w:pPr>
     <w:rPr>
-      <w:rFonts w:cstheme="majorBidi" w:eastAsiaTheme="majorEastAsia"/>
-      <w:color w:themeColor="text1" w:themeTint="A6" w:val="595959"/>
-      <w:spacing w:val="15"/>
-      <w:sz w:val="28"/>
-      <w:szCs w:val="28"/>
-    </w:rPr>
-  </w:style>
-  <w:style w:customStyle="1" w:styleId="SubtitleChar" w:type="character">
-    <w:name w:val="Subtitle Char"/>
-    <w:basedOn w:val="DefaultParagraphFont"/>
-    <w:link w:val="Subtitle"/>
-    <w:uiPriority w:val="11"/>
-    <w:rsid w:val="00A10FD9"/>
-    <w:rPr>
-      <w:rFonts w:cstheme="majorBidi" w:eastAsiaTheme="majorEastAsia"/>
-      <w:color w:themeColor="text1" w:themeTint="A6" w:val="595959"/>
-      <w:spacing w:val="15"/>
-      <w:sz w:val="28"/>
-      <w:szCs w:val="28"/>
+      <w:sz w:val="30"/>
+      <w:szCs w:val="30"/>
     </w:rPr>
   </w:style>
   <w:style w:customStyle="1" w:styleId="Author" w:type="paragraph">
@@ -1341,24 +1543,6 @@
       <w:jc w:val="center"/>
     </w:pPr>
   </w:style>
-  <w:style w:customStyle="1" w:styleId="AbstractTitle" w:type="paragraph">
-    <w:name w:val="Abstract Title"/>
-    <w:basedOn w:val="Normal"/>
-    <w:next w:val="Abstract"/>
-    <w:qFormat/>
-    <w:pPr>
-      <w:keepNext/>
-      <w:keepLines/>
-      <w:spacing w:after="0" w:before="300"/>
-      <w:jc w:val="center"/>
-    </w:pPr>
-    <w:rPr>
-      <w:b/>
-      <w:color w:val="345A8A"/>
-      <w:sz w:val="20"/>
-      <w:szCs w:val="20"/>
-    </w:rPr>
-  </w:style>
   <w:style w:customStyle="1" w:styleId="Abstract" w:type="paragraph">
     <w:name w:val="Abstract"/>
     <w:basedOn w:val="Normal"/>
@@ -1367,7 +1551,7 @@
     <w:pPr>
       <w:keepNext/>
       <w:keepLines/>
-      <w:spacing w:after="300" w:before="100"/>
+      <w:spacing w:after="300" w:before="300"/>
     </w:pPr>
     <w:rPr>
       <w:sz w:val="20"/>
@@ -1383,321 +1567,191 @@
     <w:rPr/>
   </w:style>
   <w:style w:styleId="Heading1" w:type="paragraph">
-    <w:name w:val="heading 1"/>
+    <w:name w:val="Heading 1"/>
     <w:basedOn w:val="Normal"/>
     <w:next w:val="BodyText"/>
-    <w:link w:val="Heading1Char"/>
     <w:uiPriority w:val="9"/>
     <w:qFormat/>
-    <w:rsid w:val="00A10FD9"/>
     <w:pPr>
       <w:keepNext/>
       <w:keepLines/>
-      <w:spacing w:after="80" w:before="360"/>
+      <w:spacing w:after="0" w:before="480"/>
       <w:outlineLvl w:val="0"/>
     </w:pPr>
     <w:rPr>
       <w:rFonts w:asciiTheme="majorHAnsi" w:cstheme="majorBidi" w:eastAsiaTheme="majorEastAsia" w:hAnsiTheme="majorHAnsi"/>
-      <w:color w:themeColor="accent1" w:themeShade="BF" w:val="0F4761"/>
-      <w:sz w:val="40"/>
-      <w:szCs w:val="40"/>
+      <w:b/>
+      <w:bCs/>
+      <w:color w:themeColor="accent1" w:val="4F81BD"/>
+      <w:sz w:val="32"/>
+      <w:szCs w:val="32"/>
     </w:rPr>
   </w:style>
   <w:style w:styleId="Heading2" w:type="paragraph">
-    <w:name w:val="heading 2"/>
+    <w:name w:val="Heading 2"/>
     <w:basedOn w:val="Normal"/>
     <w:next w:val="BodyText"/>
-    <w:link w:val="Heading2Char"/>
     <w:uiPriority w:val="9"/>
-    <w:semiHidden/>
     <w:unhideWhenUsed/>
     <w:qFormat/>
-    <w:rsid w:val="00A10FD9"/>
     <w:pPr>
       <w:keepNext/>
       <w:keepLines/>
-      <w:spacing w:after="80" w:before="160"/>
+      <w:spacing w:after="0" w:before="200"/>
       <w:outlineLvl w:val="1"/>
     </w:pPr>
     <w:rPr>
       <w:rFonts w:asciiTheme="majorHAnsi" w:cstheme="majorBidi" w:eastAsiaTheme="majorEastAsia" w:hAnsiTheme="majorHAnsi"/>
-      <w:color w:themeColor="accent1" w:themeShade="BF" w:val="0F4761"/>
-      <w:sz w:val="32"/>
-      <w:szCs w:val="32"/>
+      <w:b/>
+      <w:bCs/>
+      <w:color w:themeColor="accent1" w:val="4F81BD"/>
+      <w:sz w:val="28"/>
+      <w:szCs w:val="28"/>
     </w:rPr>
   </w:style>
   <w:style w:styleId="Heading3" w:type="paragraph">
-    <w:name w:val="heading 3"/>
+    <w:name w:val="Heading 3"/>
     <w:basedOn w:val="Normal"/>
     <w:next w:val="BodyText"/>
-    <w:link w:val="Heading3Char"/>
     <w:uiPriority w:val="9"/>
-    <w:semiHidden/>
     <w:unhideWhenUsed/>
     <w:qFormat/>
-    <w:rsid w:val="00A10FD9"/>
     <w:pPr>
       <w:keepNext/>
       <w:keepLines/>
-      <w:spacing w:after="80" w:before="160"/>
+      <w:spacing w:after="0" w:before="200"/>
       <w:outlineLvl w:val="2"/>
     </w:pPr>
     <w:rPr>
-      <w:rFonts w:cstheme="majorBidi" w:eastAsiaTheme="majorEastAsia"/>
-      <w:color w:themeColor="accent1" w:themeShade="BF" w:val="0F4761"/>
-      <w:sz w:val="28"/>
-      <w:szCs w:val="28"/>
+      <w:rFonts w:asciiTheme="majorHAnsi" w:cstheme="majorBidi" w:eastAsiaTheme="majorEastAsia" w:hAnsiTheme="majorHAnsi"/>
+      <w:b/>
+      <w:bCs/>
+      <w:color w:themeColor="accent1" w:val="4F81BD"/>
+      <w:sz w:val="24"/>
+      <w:szCs w:val="24"/>
     </w:rPr>
   </w:style>
   <w:style w:styleId="Heading4" w:type="paragraph">
-    <w:name w:val="heading 4"/>
+    <w:name w:val="Heading 4"/>
     <w:basedOn w:val="Normal"/>
     <w:next w:val="BodyText"/>
-    <w:link w:val="Heading4Char"/>
     <w:uiPriority w:val="9"/>
-    <w:semiHidden/>
     <w:unhideWhenUsed/>
     <w:qFormat/>
-    <w:rsid w:val="00A10FD9"/>
     <w:pPr>
       <w:keepNext/>
       <w:keepLines/>
-      <w:spacing w:after="40" w:before="80"/>
+      <w:spacing w:after="0" w:before="200"/>
       <w:outlineLvl w:val="3"/>
     </w:pPr>
     <w:rPr>
-      <w:rFonts w:cstheme="majorBidi" w:eastAsiaTheme="majorEastAsia"/>
+      <w:rFonts w:asciiTheme="majorHAnsi" w:cstheme="majorBidi" w:eastAsiaTheme="majorEastAsia" w:hAnsiTheme="majorHAnsi"/>
       <w:i/>
-      <w:iCs/>
-      <w:color w:themeColor="accent1" w:themeShade="BF" w:val="0F4761"/>
+      <w:bCs/>
+      <w:color w:themeColor="accent1" w:val="4F81BD"/>
+      <w:sz w:val="24"/>
+      <w:szCs w:val="24"/>
     </w:rPr>
   </w:style>
   <w:style w:styleId="Heading5" w:type="paragraph">
-    <w:name w:val="heading 5"/>
+    <w:name w:val="Heading 5"/>
     <w:basedOn w:val="Normal"/>
     <w:next w:val="BodyText"/>
-    <w:link w:val="Heading5Char"/>
     <w:uiPriority w:val="9"/>
-    <w:semiHidden/>
     <w:unhideWhenUsed/>
     <w:qFormat/>
-    <w:rsid w:val="00A10FD9"/>
     <w:pPr>
       <w:keepNext/>
       <w:keepLines/>
-      <w:spacing w:after="40" w:before="80"/>
+      <w:spacing w:after="0" w:before="200"/>
       <w:outlineLvl w:val="4"/>
     </w:pPr>
     <w:rPr>
-      <w:rFonts w:cstheme="majorBidi" w:eastAsiaTheme="majorEastAsia"/>
-      <w:color w:themeColor="accent1" w:themeShade="BF" w:val="0F4761"/>
+      <w:rFonts w:asciiTheme="majorHAnsi" w:cstheme="majorBidi" w:eastAsiaTheme="majorEastAsia" w:hAnsiTheme="majorHAnsi"/>
+      <w:iCs/>
+      <w:color w:themeColor="accent1" w:val="4F81BD"/>
+      <w:sz w:val="24"/>
+      <w:szCs w:val="24"/>
     </w:rPr>
   </w:style>
   <w:style w:styleId="Heading6" w:type="paragraph">
-    <w:name w:val="heading 6"/>
+    <w:name w:val="Heading 6"/>
     <w:basedOn w:val="Normal"/>
     <w:next w:val="BodyText"/>
-    <w:link w:val="Heading6Char"/>
     <w:uiPriority w:val="9"/>
-    <w:semiHidden/>
     <w:unhideWhenUsed/>
     <w:qFormat/>
-    <w:rsid w:val="00A10FD9"/>
     <w:pPr>
       <w:keepNext/>
       <w:keepLines/>
-      <w:spacing w:after="0" w:before="40"/>
+      <w:spacing w:after="0" w:before="200"/>
       <w:outlineLvl w:val="5"/>
     </w:pPr>
     <w:rPr>
-      <w:rFonts w:cstheme="majorBidi" w:eastAsiaTheme="majorEastAsia"/>
-      <w:i/>
-      <w:iCs/>
-      <w:color w:themeColor="text1" w:themeTint="A6" w:val="595959"/>
+      <w:rFonts w:asciiTheme="majorHAnsi" w:cstheme="majorBidi" w:eastAsiaTheme="majorEastAsia" w:hAnsiTheme="majorHAnsi"/>
+      <w:color w:themeColor="accent1" w:val="4F81BD"/>
+      <w:sz w:val="24"/>
+      <w:szCs w:val="24"/>
     </w:rPr>
   </w:style>
   <w:style w:styleId="Heading7" w:type="paragraph">
-    <w:name w:val="heading 7"/>
+    <w:name w:val="Heading 7"/>
     <w:basedOn w:val="Normal"/>
     <w:next w:val="BodyText"/>
-    <w:link w:val="Heading7Char"/>
     <w:uiPriority w:val="9"/>
-    <w:semiHidden/>
     <w:unhideWhenUsed/>
     <w:qFormat/>
-    <w:rsid w:val="00A10FD9"/>
     <w:pPr>
       <w:keepNext/>
       <w:keepLines/>
-      <w:spacing w:after="0" w:before="40"/>
+      <w:spacing w:after="0" w:before="200"/>
       <w:outlineLvl w:val="6"/>
     </w:pPr>
     <w:rPr>
-      <w:rFonts w:cstheme="majorBidi" w:eastAsiaTheme="majorEastAsia"/>
-      <w:color w:themeColor="text1" w:themeTint="A6" w:val="595959"/>
+      <w:rFonts w:asciiTheme="majorHAnsi" w:cstheme="majorBidi" w:eastAsiaTheme="majorEastAsia" w:hAnsiTheme="majorHAnsi"/>
+      <w:color w:themeColor="accent1" w:val="4F81BD"/>
+      <w:sz w:val="24"/>
+      <w:szCs w:val="24"/>
     </w:rPr>
   </w:style>
   <w:style w:styleId="Heading8" w:type="paragraph">
-    <w:name w:val="heading 8"/>
+    <w:name w:val="Heading 8"/>
     <w:basedOn w:val="Normal"/>
     <w:next w:val="BodyText"/>
-    <w:link w:val="Heading8Char"/>
     <w:uiPriority w:val="9"/>
-    <w:semiHidden/>
     <w:unhideWhenUsed/>
     <w:qFormat/>
-    <w:rsid w:val="00A10FD9"/>
     <w:pPr>
       <w:keepNext/>
       <w:keepLines/>
-      <w:spacing w:after="0"/>
+      <w:spacing w:after="0" w:before="200"/>
       <w:outlineLvl w:val="7"/>
     </w:pPr>
     <w:rPr>
-      <w:rFonts w:cstheme="majorBidi" w:eastAsiaTheme="majorEastAsia"/>
-      <w:i/>
-      <w:iCs/>
-      <w:color w:themeColor="text1" w:themeTint="D8" w:val="272727"/>
+      <w:rFonts w:asciiTheme="majorHAnsi" w:cstheme="majorBidi" w:eastAsiaTheme="majorEastAsia" w:hAnsiTheme="majorHAnsi"/>
+      <w:color w:themeColor="accent1" w:val="4F81BD"/>
+      <w:sz w:val="24"/>
+      <w:szCs w:val="24"/>
     </w:rPr>
   </w:style>
   <w:style w:styleId="Heading9" w:type="paragraph">
-    <w:name w:val="heading 9"/>
+    <w:name w:val="Heading 9"/>
     <w:basedOn w:val="Normal"/>
     <w:next w:val="BodyText"/>
-    <w:link w:val="Heading9Char"/>
     <w:uiPriority w:val="9"/>
-    <w:semiHidden/>
     <w:unhideWhenUsed/>
     <w:qFormat/>
-    <w:rsid w:val="00A10FD9"/>
     <w:pPr>
       <w:keepNext/>
       <w:keepLines/>
-      <w:spacing w:after="0"/>
+      <w:spacing w:after="0" w:before="200"/>
       <w:outlineLvl w:val="8"/>
     </w:pPr>
     <w:rPr>
-      <w:rFonts w:cstheme="majorBidi" w:eastAsiaTheme="majorEastAsia"/>
-      <w:color w:themeColor="text1" w:themeTint="D8" w:val="272727"/>
-    </w:rPr>
-  </w:style>
-  <w:style w:customStyle="1" w:styleId="Heading1Char" w:type="character">
-    <w:name w:val="Heading 1 Char"/>
-    <w:basedOn w:val="DefaultParagraphFont"/>
-    <w:link w:val="Heading1"/>
-    <w:uiPriority w:val="9"/>
-    <w:rsid w:val="00A10FD9"/>
-    <w:rPr>
       <w:rFonts w:asciiTheme="majorHAnsi" w:cstheme="majorBidi" w:eastAsiaTheme="majorEastAsia" w:hAnsiTheme="majorHAnsi"/>
-      <w:color w:themeColor="accent1" w:themeShade="BF" w:val="0F4761"/>
-      <w:sz w:val="40"/>
-      <w:szCs w:val="40"/>
-    </w:rPr>
-  </w:style>
-  <w:style w:customStyle="1" w:styleId="Heading2Char" w:type="character">
-    <w:name w:val="Heading 2 Char"/>
-    <w:basedOn w:val="DefaultParagraphFont"/>
-    <w:link w:val="Heading2"/>
-    <w:uiPriority w:val="9"/>
-    <w:semiHidden/>
-    <w:rsid w:val="00A10FD9"/>
-    <w:rPr>
-      <w:rFonts w:asciiTheme="majorHAnsi" w:cstheme="majorBidi" w:eastAsiaTheme="majorEastAsia" w:hAnsiTheme="majorHAnsi"/>
-      <w:color w:themeColor="accent1" w:themeShade="BF" w:val="0F4761"/>
-      <w:sz w:val="32"/>
-      <w:szCs w:val="32"/>
-    </w:rPr>
-  </w:style>
-  <w:style w:customStyle="1" w:styleId="Heading3Char" w:type="character">
-    <w:name w:val="Heading 3 Char"/>
-    <w:basedOn w:val="DefaultParagraphFont"/>
-    <w:link w:val="Heading3"/>
-    <w:uiPriority w:val="9"/>
-    <w:semiHidden/>
-    <w:rsid w:val="00A10FD9"/>
-    <w:rPr>
-      <w:rFonts w:cstheme="majorBidi" w:eastAsiaTheme="majorEastAsia"/>
-      <w:color w:themeColor="accent1" w:themeShade="BF" w:val="0F4761"/>
-      <w:sz w:val="28"/>
-      <w:szCs w:val="28"/>
-    </w:rPr>
-  </w:style>
-  <w:style w:customStyle="1" w:styleId="Heading4Char" w:type="character">
-    <w:name w:val="Heading 4 Char"/>
-    <w:basedOn w:val="DefaultParagraphFont"/>
-    <w:link w:val="Heading4"/>
-    <w:uiPriority w:val="9"/>
-    <w:semiHidden/>
-    <w:rsid w:val="00A10FD9"/>
-    <w:rPr>
-      <w:rFonts w:cstheme="majorBidi" w:eastAsiaTheme="majorEastAsia"/>
-      <w:i/>
-      <w:iCs/>
-      <w:color w:themeColor="accent1" w:themeShade="BF" w:val="0F4761"/>
-    </w:rPr>
-  </w:style>
-  <w:style w:customStyle="1" w:styleId="Heading5Char" w:type="character">
-    <w:name w:val="Heading 5 Char"/>
-    <w:basedOn w:val="DefaultParagraphFont"/>
-    <w:link w:val="Heading5"/>
-    <w:uiPriority w:val="9"/>
-    <w:semiHidden/>
-    <w:rsid w:val="00A10FD9"/>
-    <w:rPr>
-      <w:rFonts w:cstheme="majorBidi" w:eastAsiaTheme="majorEastAsia"/>
-      <w:color w:themeColor="accent1" w:themeShade="BF" w:val="0F4761"/>
-    </w:rPr>
-  </w:style>
-  <w:style w:customStyle="1" w:styleId="Heading6Char" w:type="character">
-    <w:name w:val="Heading 6 Char"/>
-    <w:basedOn w:val="DefaultParagraphFont"/>
-    <w:link w:val="Heading6"/>
-    <w:uiPriority w:val="9"/>
-    <w:semiHidden/>
-    <w:rsid w:val="00A10FD9"/>
-    <w:rPr>
-      <w:rFonts w:cstheme="majorBidi" w:eastAsiaTheme="majorEastAsia"/>
-      <w:i/>
-      <w:iCs/>
-      <w:color w:themeColor="text1" w:themeTint="A6" w:val="595959"/>
-    </w:rPr>
-  </w:style>
-  <w:style w:customStyle="1" w:styleId="Heading7Char" w:type="character">
-    <w:name w:val="Heading 7 Char"/>
-    <w:basedOn w:val="DefaultParagraphFont"/>
-    <w:link w:val="Heading7"/>
-    <w:uiPriority w:val="9"/>
-    <w:semiHidden/>
-    <w:rsid w:val="00A10FD9"/>
-    <w:rPr>
-      <w:rFonts w:cstheme="majorBidi" w:eastAsiaTheme="majorEastAsia"/>
-      <w:color w:themeColor="text1" w:themeTint="A6" w:val="595959"/>
-    </w:rPr>
-  </w:style>
-  <w:style w:customStyle="1" w:styleId="Heading8Char" w:type="character">
-    <w:name w:val="Heading 8 Char"/>
-    <w:basedOn w:val="DefaultParagraphFont"/>
-    <w:link w:val="Heading8"/>
-    <w:uiPriority w:val="9"/>
-    <w:semiHidden/>
-    <w:rsid w:val="00A10FD9"/>
-    <w:rPr>
-      <w:rFonts w:cstheme="majorBidi" w:eastAsiaTheme="majorEastAsia"/>
-      <w:i/>
-      <w:iCs/>
-      <w:color w:themeColor="text1" w:themeTint="D8" w:val="272727"/>
-    </w:rPr>
-  </w:style>
-  <w:style w:customStyle="1" w:styleId="Heading9Char" w:type="character">
-    <w:name w:val="Heading 9 Char"/>
-    <w:basedOn w:val="DefaultParagraphFont"/>
-    <w:link w:val="Heading9"/>
-    <w:uiPriority w:val="9"/>
-    <w:semiHidden/>
-    <w:rsid w:val="00A10FD9"/>
-    <w:rPr>
-      <w:rFonts w:cstheme="majorBidi" w:eastAsiaTheme="majorEastAsia"/>
-      <w:color w:themeColor="text1" w:themeTint="D8" w:val="272727"/>
+      <w:color w:themeColor="accent1" w:val="4F81BD"/>
+      <w:sz w:val="24"/>
+      <w:szCs w:val="24"/>
     </w:rPr>
   </w:style>
   <w:style w:styleId="BlockText" w:type="paragraph">
@@ -1719,18 +1773,6 @@
     <w:uiPriority w:val="9"/>
     <w:unhideWhenUsed/>
     <w:qFormat/>
-  </w:style>
-  <w:style w:styleId="FootnoteBlockText" w:type="paragraph">
-    <w:name w:val="Footnote Block Text"/>
-    <w:basedOn w:val="FootnoteText"/>
-    <w:next w:val="FootnoteText"/>
-    <w:uiPriority w:val="9"/>
-    <w:unhideWhenUsed/>
-    <w:qFormat/>
-    <w:pPr>
-      <w:spacing w:after="100" w:before="100"/>
-      <w:ind w:firstLine="0" w:left="480" w:right="480"/>
-    </w:pPr>
   </w:style>
   <w:style w:default="1" w:styleId="DefaultParagraphFont" w:type="character">
     <w:name w:val="Default Paragraph Font"/>
@@ -1761,10 +1803,10 @@
         <w:jc w:val="left"/>
       </w:trPr>
       <w:tcPr>
+        <w:vAlign w:val="bottom"/>
         <w:tcBorders>
           <w:bottom w:val="single"/>
         </w:tcBorders>
-        <w:vAlign w:val="bottom"/>
       </w:tcPr>
     </w:tblStylePr>
   </w:style>
@@ -1880,9 +1922,9 @@
     <w:name w:val="KeywordTok"/>
     <w:basedOn w:val="VerbatimChar"/>
     <w:rPr>
+      <w:color w:val="204a87"/>
+      <w:shd w:val="clear" w:fill="f8f8f8"/>
       <w:b/>
-      <w:color w:val="204a87"/>
-      <w:shd w:val="clear" w:fill="f8f8f8"/>
     </w:rPr>
   </w:style>
   <w:style w:type="character" w:customStyle="1" w:styleId="DataTypeTok">
@@ -1937,9 +1979,9 @@
     <w:name w:val="SpecialCharTok"/>
     <w:basedOn w:val="VerbatimChar"/>
     <w:rPr>
+      <w:color w:val="ce5c00"/>
+      <w:shd w:val="clear" w:fill="f8f8f8"/>
       <w:b/>
-      <w:color w:val="ce5c00"/>
-      <w:shd w:val="clear" w:fill="f8f8f8"/>
     </w:rPr>
   </w:style>
   <w:style w:type="character" w:customStyle="1" w:styleId="StringTok">
@@ -1977,39 +2019,39 @@
     <w:name w:val="CommentTok"/>
     <w:basedOn w:val="VerbatimChar"/>
     <w:rPr>
+      <w:color w:val="8f5902"/>
+      <w:shd w:val="clear" w:fill="f8f8f8"/>
       <w:i/>
-      <w:color w:val="8f5902"/>
-      <w:shd w:val="clear" w:fill="f8f8f8"/>
     </w:rPr>
   </w:style>
   <w:style w:type="character" w:customStyle="1" w:styleId="DocumentationTok">
     <w:name w:val="DocumentationTok"/>
     <w:basedOn w:val="VerbatimChar"/>
     <w:rPr>
+      <w:color w:val="8f5902"/>
+      <w:shd w:val="clear" w:fill="f8f8f8"/>
       <w:b/>
       <w:i/>
-      <w:color w:val="8f5902"/>
-      <w:shd w:val="clear" w:fill="f8f8f8"/>
     </w:rPr>
   </w:style>
   <w:style w:type="character" w:customStyle="1" w:styleId="AnnotationTok">
     <w:name w:val="AnnotationTok"/>
     <w:basedOn w:val="VerbatimChar"/>
     <w:rPr>
+      <w:color w:val="8f5902"/>
+      <w:shd w:val="clear" w:fill="f8f8f8"/>
       <w:b/>
       <w:i/>
-      <w:color w:val="8f5902"/>
-      <w:shd w:val="clear" w:fill="f8f8f8"/>
     </w:rPr>
   </w:style>
   <w:style w:type="character" w:customStyle="1" w:styleId="CommentVarTok">
     <w:name w:val="CommentVarTok"/>
     <w:basedOn w:val="VerbatimChar"/>
     <w:rPr>
+      <w:color w:val="8f5902"/>
+      <w:shd w:val="clear" w:fill="f8f8f8"/>
       <w:b/>
       <w:i/>
-      <w:color w:val="8f5902"/>
-      <w:shd w:val="clear" w:fill="f8f8f8"/>
     </w:rPr>
   </w:style>
   <w:style w:type="character" w:customStyle="1" w:styleId="OtherTok">
@@ -2024,9 +2066,9 @@
     <w:name w:val="FunctionTok"/>
     <w:basedOn w:val="VerbatimChar"/>
     <w:rPr>
+      <w:color w:val="204a87"/>
+      <w:shd w:val="clear" w:fill="f8f8f8"/>
       <w:b/>
-      <w:color w:val="204a87"/>
-      <w:shd w:val="clear" w:fill="f8f8f8"/>
     </w:rPr>
   </w:style>
   <w:style w:type="character" w:customStyle="1" w:styleId="VariableTok">
@@ -2041,18 +2083,18 @@
     <w:name w:val="ControlFlowTok"/>
     <w:basedOn w:val="VerbatimChar"/>
     <w:rPr>
+      <w:color w:val="204a87"/>
+      <w:shd w:val="clear" w:fill="f8f8f8"/>
       <w:b/>
-      <w:color w:val="204a87"/>
-      <w:shd w:val="clear" w:fill="f8f8f8"/>
     </w:rPr>
   </w:style>
   <w:style w:type="character" w:customStyle="1" w:styleId="OperatorTok">
     <w:name w:val="OperatorTok"/>
     <w:basedOn w:val="VerbatimChar"/>
     <w:rPr>
+      <w:color w:val="ce5c00"/>
+      <w:shd w:val="clear" w:fill="f8f8f8"/>
       <w:b/>
-      <w:color w:val="ce5c00"/>
-      <w:shd w:val="clear" w:fill="f8f8f8"/>
     </w:rPr>
   </w:style>
   <w:style w:type="character" w:customStyle="1" w:styleId="BuiltInTok">
@@ -2073,9 +2115,9 @@
     <w:name w:val="PreprocessorTok"/>
     <w:basedOn w:val="VerbatimChar"/>
     <w:rPr>
+      <w:color w:val="8f5902"/>
+      <w:shd w:val="clear" w:fill="f8f8f8"/>
       <w:i/>
-      <w:color w:val="8f5902"/>
-      <w:shd w:val="clear" w:fill="f8f8f8"/>
     </w:rPr>
   </w:style>
   <w:style w:type="character" w:customStyle="1" w:styleId="AttributeTok">
@@ -2097,20 +2139,20 @@
     <w:name w:val="InformationTok"/>
     <w:basedOn w:val="VerbatimChar"/>
     <w:rPr>
+      <w:color w:val="8f5902"/>
+      <w:shd w:val="clear" w:fill="f8f8f8"/>
       <w:b/>
       <w:i/>
-      <w:color w:val="8f5902"/>
-      <w:shd w:val="clear" w:fill="f8f8f8"/>
     </w:rPr>
   </w:style>
   <w:style w:type="character" w:customStyle="1" w:styleId="WarningTok">
     <w:name w:val="WarningTok"/>
     <w:basedOn w:val="VerbatimChar"/>
     <w:rPr>
+      <w:color w:val="8f5902"/>
+      <w:shd w:val="clear" w:fill="f8f8f8"/>
       <w:b/>
       <w:i/>
-      <w:color w:val="8f5902"/>
-      <w:shd w:val="clear" w:fill="f8f8f8"/>
     </w:rPr>
   </w:style>
   <w:style w:type="character" w:customStyle="1" w:styleId="AlertTok">
@@ -2125,9 +2167,9 @@
     <w:name w:val="ErrorTok"/>
     <w:basedOn w:val="VerbatimChar"/>
     <w:rPr>
+      <w:color w:val="a40000"/>
+      <w:shd w:val="clear" w:fill="f8f8f8"/>
       <w:b/>
-      <w:color w:val="a40000"/>
-      <w:shd w:val="clear" w:fill="f8f8f8"/>
     </w:rPr>
   </w:style>
   <w:style w:type="character" w:customStyle="1" w:styleId="NormalTok">
@@ -2151,44 +2193,44 @@
         <a:sysClr val="window" lastClr="FFFFFF"/>
       </a:lt1>
       <a:dk2>
-        <a:srgbClr val="0E2841"/>
+        <a:srgbClr val="1F497D"/>
       </a:dk2>
       <a:lt2>
-        <a:srgbClr val="E8E8E8"/>
+        <a:srgbClr val="EEECE1"/>
       </a:lt2>
       <a:accent1>
-        <a:srgbClr val="156082"/>
+        <a:srgbClr val="4F81BD"/>
       </a:accent1>
       <a:accent2>
-        <a:srgbClr val="E97132"/>
+        <a:srgbClr val="C0504D"/>
       </a:accent2>
       <a:accent3>
-        <a:srgbClr val="196B24"/>
+        <a:srgbClr val="9BBB59"/>
       </a:accent3>
       <a:accent4>
-        <a:srgbClr val="0F9ED5"/>
+        <a:srgbClr val="8064A2"/>
       </a:accent4>
       <a:accent5>
-        <a:srgbClr val="A02B93"/>
+        <a:srgbClr val="4BACC6"/>
       </a:accent5>
       <a:accent6>
-        <a:srgbClr val="4EA72E"/>
+        <a:srgbClr val="F79646"/>
       </a:accent6>
       <a:hlink>
-        <a:srgbClr val="467886"/>
+        <a:srgbClr val="0000FF"/>
       </a:hlink>
       <a:folHlink>
-        <a:srgbClr val="96607D"/>
+        <a:srgbClr val="800080"/>
       </a:folHlink>
     </a:clrScheme>
     <a:fontScheme name="Office">
       <a:majorFont>
-        <a:latin typeface="Aptos Display" panose="02110004020202020204"/>
+        <a:latin typeface="Calibri"/>
         <a:ea typeface=""/>
         <a:cs typeface=""/>
-        <a:font script="Jpan" typeface="游ゴシック Light"/>
+        <a:font script="Jpan" typeface="ＭＳ ゴシック"/>
         <a:font script="Hang" typeface="맑은 고딕"/>
-        <a:font script="Hans" typeface="等线 Light"/>
+        <a:font script="Hans" typeface="宋体"/>
         <a:font script="Hant" typeface="新細明體"/>
         <a:font script="Arab" typeface="Times New Roman"/>
         <a:font script="Hebr" typeface="Times New Roman"/>
@@ -2215,32 +2257,14 @@
         <a:font script="Mong" typeface="Mongolian Baiti"/>
         <a:font script="Viet" typeface="Times New Roman"/>
         <a:font script="Uigh" typeface="Microsoft Uighur"/>
-        <a:font script="Geor" typeface="Sylfaen"/>
-        <a:font script="Armn" typeface="Arial"/>
-        <a:font script="Bugi" typeface="Leelawadee UI"/>
-        <a:font script="Bopo" typeface="Microsoft JhengHei"/>
-        <a:font script="Java" typeface="Javanese Text"/>
-        <a:font script="Lisu" typeface="Segoe UI"/>
-        <a:font script="Mymr" typeface="Myanmar Text"/>
-        <a:font script="Nkoo" typeface="Ebrima"/>
-        <a:font script="Olck" typeface="Nirmala UI"/>
-        <a:font script="Osma" typeface="Ebrima"/>
-        <a:font script="Phag" typeface="Phagspa"/>
-        <a:font script="Syrn" typeface="Estrangelo Edessa"/>
-        <a:font script="Syrj" typeface="Estrangelo Edessa"/>
-        <a:font script="Syre" typeface="Estrangelo Edessa"/>
-        <a:font script="Sora" typeface="Nirmala UI"/>
-        <a:font script="Tale" typeface="Microsoft Tai Le"/>
-        <a:font script="Talu" typeface="Microsoft New Tai Lue"/>
-        <a:font script="Tfng" typeface="Ebrima"/>
       </a:majorFont>
       <a:minorFont>
-        <a:latin typeface="Aptos" panose="02110004020202020204"/>
+        <a:latin typeface="Cambria"/>
         <a:ea typeface=""/>
         <a:cs typeface=""/>
-        <a:font script="Jpan" typeface="游明朝"/>
+        <a:font script="Jpan" typeface="ＭＳ 明朝"/>
         <a:font script="Hang" typeface="맑은 고딕"/>
-        <a:font script="Hans" typeface="等线"/>
+        <a:font script="Hans" typeface="宋体"/>
         <a:font script="Hant" typeface="新細明體"/>
         <a:font script="Arab" typeface="Arial"/>
         <a:font script="Hebr" typeface="Arial"/>
@@ -2267,24 +2291,6 @@
         <a:font script="Mong" typeface="Mongolian Baiti"/>
         <a:font script="Viet" typeface="Arial"/>
         <a:font script="Uigh" typeface="Microsoft Uighur"/>
-        <a:font script="Geor" typeface="Sylfaen"/>
-        <a:font script="Armn" typeface="Arial"/>
-        <a:font script="Bugi" typeface="Leelawadee UI"/>
-        <a:font script="Bopo" typeface="Microsoft JhengHei"/>
-        <a:font script="Java" typeface="Javanese Text"/>
-        <a:font script="Lisu" typeface="Segoe UI"/>
-        <a:font script="Mymr" typeface="Myanmar Text"/>
-        <a:font script="Nkoo" typeface="Ebrima"/>
-        <a:font script="Olck" typeface="Nirmala UI"/>
-        <a:font script="Osma" typeface="Ebrima"/>
-        <a:font script="Phag" typeface="Phagspa"/>
-        <a:font script="Syrn" typeface="Estrangelo Edessa"/>
-        <a:font script="Syrj" typeface="Estrangelo Edessa"/>
-        <a:font script="Syre" typeface="Estrangelo Edessa"/>
-        <a:font script="Sora" typeface="Nirmala UI"/>
-        <a:font script="Tale" typeface="Microsoft Tai Le"/>
-        <a:font script="Talu" typeface="Microsoft New Tai Lue"/>
-        <a:font script="Tfng" typeface="Ebrima"/>
       </a:minorFont>
     </a:fontScheme>
     <a:fmtScheme name="Office">
@@ -2296,141 +2302,200 @@
           <a:gsLst>
             <a:gs pos="0">
               <a:schemeClr val="phClr">
-                <a:lumMod val="110000"/>
-                <a:satMod val="105000"/>
-                <a:tint val="67000"/>
+                <a:tint val="50000"/>
+                <a:satMod val="300000"/>
               </a:schemeClr>
             </a:gs>
-            <a:gs pos="50000">
+            <a:gs pos="35000">
               <a:schemeClr val="phClr">
-                <a:lumMod val="105000"/>
-                <a:satMod val="103000"/>
-                <a:tint val="73000"/>
+                <a:tint val="37000"/>
+                <a:satMod val="300000"/>
               </a:schemeClr>
             </a:gs>
             <a:gs pos="100000">
               <a:schemeClr val="phClr">
-                <a:lumMod val="105000"/>
-                <a:satMod val="109000"/>
-                <a:tint val="81000"/>
+                <a:tint val="15000"/>
+                <a:satMod val="350000"/>
               </a:schemeClr>
             </a:gs>
           </a:gsLst>
-          <a:lin ang="5400000" scaled="0"/>
+          <a:lin ang="16200000" scaled="1"/>
         </a:gradFill>
         <a:gradFill rotWithShape="1">
           <a:gsLst>
             <a:gs pos="0">
               <a:schemeClr val="phClr">
-                <a:satMod val="103000"/>
-                <a:lumMod val="102000"/>
-                <a:tint val="94000"/>
-              </a:schemeClr>
-            </a:gs>
-            <a:gs pos="50000">
-              <a:schemeClr val="phClr">
-                <a:satMod val="110000"/>
-                <a:lumMod val="100000"/>
+                <a:tint val="100000"/>
                 <a:shade val="100000"/>
+                <a:satMod val="130000"/>
               </a:schemeClr>
             </a:gs>
             <a:gs pos="100000">
               <a:schemeClr val="phClr">
-                <a:lumMod val="99000"/>
-                <a:satMod val="120000"/>
-                <a:shade val="78000"/>
+                <a:tint val="50000"/>
+                <a:shade val="100000"/>
+                <a:satMod val="350000"/>
               </a:schemeClr>
             </a:gs>
           </a:gsLst>
-          <a:lin ang="5400000" scaled="0"/>
+          <a:lin ang="16200000" scaled="0"/>
         </a:gradFill>
       </a:fillStyleLst>
       <a:lnStyleLst>
-        <a:ln w="6350" cap="flat" cmpd="sng" algn="ctr">
+        <a:ln w="9525" cap="flat" cmpd="sng" algn="ctr">
+          <a:solidFill>
+            <a:schemeClr val="phClr">
+              <a:shade val="95000"/>
+              <a:satMod val="105000"/>
+            </a:schemeClr>
+          </a:solidFill>
+          <a:prstDash val="solid"/>
+        </a:ln>
+        <a:ln w="25400" cap="flat" cmpd="sng" algn="ctr">
           <a:solidFill>
             <a:schemeClr val="phClr"/>
           </a:solidFill>
           <a:prstDash val="solid"/>
-          <a:miter lim="800000"/>
         </a:ln>
-        <a:ln w="12700" cap="flat" cmpd="sng" algn="ctr">
+        <a:ln w="38100" cap="flat" cmpd="sng" algn="ctr">
           <a:solidFill>
             <a:schemeClr val="phClr"/>
           </a:solidFill>
           <a:prstDash val="solid"/>
-          <a:miter lim="800000"/>
-        </a:ln>
-        <a:ln w="19050" cap="flat" cmpd="sng" algn="ctr">
-          <a:solidFill>
-            <a:schemeClr val="phClr"/>
-          </a:solidFill>
-          <a:prstDash val="solid"/>
-          <a:miter lim="800000"/>
         </a:ln>
       </a:lnStyleLst>
       <a:effectStyleLst>
         <a:effectStyle>
-          <a:effectLst/>
-        </a:effectStyle>
-        <a:effectStyle>
-          <a:effectLst/>
+          <a:effectLst>
+            <a:outerShdw blurRad="40000" dist="20000" dir="5400000" rotWithShape="0">
+              <a:srgbClr val="000000">
+                <a:alpha val="38000"/>
+              </a:srgbClr>
+            </a:outerShdw>
+          </a:effectLst>
         </a:effectStyle>
         <a:effectStyle>
           <a:effectLst>
-            <a:outerShdw blurRad="57150" dist="19050" dir="5400000" algn="ctr" rotWithShape="0">
+            <a:outerShdw blurRad="40000" dist="23000" dir="5400000" rotWithShape="0">
               <a:srgbClr val="000000">
-                <a:alpha val="63000"/>
+                <a:alpha val="35000"/>
               </a:srgbClr>
             </a:outerShdw>
           </a:effectLst>
+        </a:effectStyle>
+        <a:effectStyle>
+          <a:effectLst>
+            <a:outerShdw blurRad="40000" dist="23000" dir="5400000" rotWithShape="0">
+              <a:srgbClr val="000000">
+                <a:alpha val="35000"/>
+              </a:srgbClr>
+            </a:outerShdw>
+          </a:effectLst>
+          <a:scene3d>
+            <a:camera prst="orthographicFront">
+              <a:rot lat="0" lon="0" rev="0"/>
+            </a:camera>
+            <a:lightRig rig="threePt" dir="t">
+              <a:rot lat="0" lon="0" rev="1200000"/>
+            </a:lightRig>
+          </a:scene3d>
+          <a:sp3d>
+            <a:bevelT w="63500" h="25400"/>
+          </a:sp3d>
         </a:effectStyle>
       </a:effectStyleLst>
       <a:bgFillStyleLst>
         <a:solidFill>
           <a:schemeClr val="phClr"/>
         </a:solidFill>
-        <a:solidFill>
-          <a:schemeClr val="phClr">
-            <a:tint val="95000"/>
-            <a:satMod val="170000"/>
-          </a:schemeClr>
-        </a:solidFill>
         <a:gradFill rotWithShape="1">
           <a:gsLst>
             <a:gs pos="0">
               <a:schemeClr val="phClr">
-                <a:tint val="93000"/>
-                <a:satMod val="150000"/>
-                <a:shade val="98000"/>
-                <a:lumMod val="102000"/>
+                <a:tint val="40000"/>
+                <a:satMod val="350000"/>
               </a:schemeClr>
             </a:gs>
-            <a:gs pos="50000">
+            <a:gs pos="40000">
               <a:schemeClr val="phClr">
-                <a:tint val="98000"/>
-                <a:satMod val="130000"/>
-                <a:shade val="90000"/>
-                <a:lumMod val="103000"/>
+                <a:tint val="45000"/>
+                <a:shade val="99000"/>
+                <a:satMod val="350000"/>
               </a:schemeClr>
             </a:gs>
             <a:gs pos="100000">
               <a:schemeClr val="phClr">
-                <a:shade val="63000"/>
-                <a:satMod val="120000"/>
+                <a:shade val="20000"/>
+                <a:satMod val="255000"/>
               </a:schemeClr>
             </a:gs>
           </a:gsLst>
-          <a:lin ang="5400000" scaled="0"/>
+          <a:path path="circle">
+            <a:fillToRect l="50000" t="-80000" r="50000" b="180000"/>
+          </a:path>
+        </a:gradFill>
+        <a:gradFill rotWithShape="1">
+          <a:gsLst>
+            <a:gs pos="0">
+              <a:schemeClr val="phClr">
+                <a:tint val="80000"/>
+                <a:satMod val="300000"/>
+              </a:schemeClr>
+            </a:gs>
+            <a:gs pos="100000">
+              <a:schemeClr val="phClr">
+                <a:shade val="30000"/>
+                <a:satMod val="200000"/>
+              </a:schemeClr>
+            </a:gs>
+          </a:gsLst>
+          <a:path path="circle">
+            <a:fillToRect l="50000" t="50000" r="50000" b="50000"/>
+          </a:path>
         </a:gradFill>
       </a:bgFillStyleLst>
     </a:fmtScheme>
   </a:themeElements>
-  <a:objectDefaults/>
+  <a:objectDefaults>
+    <a:spDef>
+      <a:spPr/>
+      <a:bodyPr/>
+      <a:lstStyle/>
+      <a:style>
+        <a:lnRef idx="1">
+          <a:schemeClr val="accent1"/>
+        </a:lnRef>
+        <a:fillRef idx="3">
+          <a:schemeClr val="accent1"/>
+        </a:fillRef>
+        <a:effectRef idx="2">
+          <a:schemeClr val="accent1"/>
+        </a:effectRef>
+        <a:fontRef idx="minor">
+          <a:schemeClr val="lt1"/>
+        </a:fontRef>
+      </a:style>
+    </a:spDef>
+    <a:lnDef>
+      <a:spPr/>
+      <a:bodyPr/>
+      <a:lstStyle/>
+      <a:style>
+        <a:lnRef idx="2">
+          <a:schemeClr val="accent1"/>
+        </a:lnRef>
+        <a:fillRef idx="0">
+          <a:schemeClr val="accent1"/>
+        </a:fillRef>
+        <a:effectRef idx="1">
+          <a:schemeClr val="accent1"/>
+        </a:effectRef>
+        <a:fontRef idx="minor">
+          <a:schemeClr val="tx1"/>
+        </a:fontRef>
+      </a:style>
+    </a:lnDef>
+  </a:objectDefaults>
   <a:extraClrSchemeLst/>
-  <a:extLst>
-    <a:ext uri="{05A4C25C-085E-4340-85A3-A5531E510DB2}">
-      <thm15:themeFamily xmlns:thm15="http://schemas.microsoft.com/office/thememl/2012/main" name="Office Theme" id="{2E142A2C-CD16-42D6-873A-C26D2A0506FA}" vid="{1BDDFF52-6CD6-40A5-AB3C-68EB2F1E4D0A}"/>
-    </a:ext>
-  </a:extLst>
 </a:theme>
 </file>
</xml_diff>

<commit_message>
Added more explicit directory structure in the Rmd and render_script so files sort in correct places
</commit_message>
<xml_diff>
--- a/Knitted_Markdowns/Notonecta_undulata.docx
+++ b/Knitted_Markdowns/Notonecta_undulata.docx
@@ -60,242 +60,6 @@
         <w:t xml:space="preserve">here</w:t>
       </w:r>
     </w:p>
-    <w:p>
-      <w:pPr>
-        <w:pStyle w:val="SourceCode"/>
-      </w:pPr>
-      <w:r>
-        <w:rPr>
-          <w:rStyle w:val="VerbatimChar"/>
-        </w:rPr>
-        <w:t xml:space="preserve">## ── Attaching core tidyverse packages ──────────────────────────────────────────────────────────────────────────────────────────── tidyverse 2.0.0 ──</w:t>
-      </w:r>
-      <w:r>
-        <w:br/>
-      </w:r>
-      <w:r>
-        <w:rPr>
-          <w:rStyle w:val="VerbatimChar"/>
-        </w:rPr>
-        <w:t xml:space="preserve">## ✔ dplyr     1.1.4     ✔ readr     2.1.5</w:t>
-      </w:r>
-      <w:r>
-        <w:br/>
-      </w:r>
-      <w:r>
-        <w:rPr>
-          <w:rStyle w:val="VerbatimChar"/>
-        </w:rPr>
-        <w:t xml:space="preserve">## ✔ forcats   1.0.0     ✔ stringr   1.5.1</w:t>
-      </w:r>
-      <w:r>
-        <w:br/>
-      </w:r>
-      <w:r>
-        <w:rPr>
-          <w:rStyle w:val="VerbatimChar"/>
-        </w:rPr>
-        <w:t xml:space="preserve">## ✔ ggplot2   3.5.1     ✔ tibble    3.2.1</w:t>
-      </w:r>
-      <w:r>
-        <w:br/>
-      </w:r>
-      <w:r>
-        <w:rPr>
-          <w:rStyle w:val="VerbatimChar"/>
-        </w:rPr>
-        <w:t xml:space="preserve">## ✔ lubridate 1.9.4     ✔ tidyr     1.3.1</w:t>
-      </w:r>
-      <w:r>
-        <w:br/>
-      </w:r>
-      <w:r>
-        <w:rPr>
-          <w:rStyle w:val="VerbatimChar"/>
-        </w:rPr>
-        <w:t xml:space="preserve">## ✔ purrr     1.0.2     </w:t>
-      </w:r>
-      <w:r>
-        <w:br/>
-      </w:r>
-      <w:r>
-        <w:rPr>
-          <w:rStyle w:val="VerbatimChar"/>
-        </w:rPr>
-        <w:t xml:space="preserve">## ── Conflicts ────────────────────────────────────────────────────────────────────────────────────────────────────────────── tidyverse_conflicts() ──</w:t>
-      </w:r>
-      <w:r>
-        <w:br/>
-      </w:r>
-      <w:r>
-        <w:rPr>
-          <w:rStyle w:val="VerbatimChar"/>
-        </w:rPr>
-        <w:t xml:space="preserve">## ✖ dplyr::filter() masks stats::filter()</w:t>
-      </w:r>
-      <w:r>
-        <w:br/>
-      </w:r>
-      <w:r>
-        <w:rPr>
-          <w:rStyle w:val="VerbatimChar"/>
-        </w:rPr>
-        <w:t xml:space="preserve">## ✖ dplyr::lag()    masks stats::lag()</w:t>
-      </w:r>
-      <w:r>
-        <w:br/>
-      </w:r>
-      <w:r>
-        <w:rPr>
-          <w:rStyle w:val="VerbatimChar"/>
-        </w:rPr>
-        <w:t xml:space="preserve">## ℹ Use the conflicted package (&lt;http://conflicted.r-lib.org/&gt;) to force all conflicts to become errors</w:t>
-      </w:r>
-      <w:r>
-        <w:br/>
-      </w:r>
-      <w:r>
-        <w:rPr>
-          <w:rStyle w:val="VerbatimChar"/>
-        </w:rPr>
-        <w:t xml:space="preserve">## Loading required package: Matrix</w:t>
-      </w:r>
-      <w:r>
-        <w:br/>
-      </w:r>
-      <w:r>
-        <w:rPr>
-          <w:rStyle w:val="VerbatimChar"/>
-        </w:rPr>
-        <w:t xml:space="preserve">## </w:t>
-      </w:r>
-      <w:r>
-        <w:br/>
-      </w:r>
-      <w:r>
-        <w:rPr>
-          <w:rStyle w:val="VerbatimChar"/>
-        </w:rPr>
-        <w:t xml:space="preserve">## </w:t>
-      </w:r>
-      <w:r>
-        <w:br/>
-      </w:r>
-      <w:r>
-        <w:rPr>
-          <w:rStyle w:val="VerbatimChar"/>
-        </w:rPr>
-        <w:t xml:space="preserve">## Attaching package: 'Matrix'</w:t>
-      </w:r>
-      <w:r>
-        <w:br/>
-      </w:r>
-      <w:r>
-        <w:rPr>
-          <w:rStyle w:val="VerbatimChar"/>
-        </w:rPr>
-        <w:t xml:space="preserve">## </w:t>
-      </w:r>
-      <w:r>
-        <w:br/>
-      </w:r>
-      <w:r>
-        <w:rPr>
-          <w:rStyle w:val="VerbatimChar"/>
-        </w:rPr>
-        <w:t xml:space="preserve">## </w:t>
-      </w:r>
-      <w:r>
-        <w:br/>
-      </w:r>
-      <w:r>
-        <w:rPr>
-          <w:rStyle w:val="VerbatimChar"/>
-        </w:rPr>
-        <w:t xml:space="preserve">## The following objects are masked from 'package:tidyr':</w:t>
-      </w:r>
-      <w:r>
-        <w:br/>
-      </w:r>
-      <w:r>
-        <w:rPr>
-          <w:rStyle w:val="VerbatimChar"/>
-        </w:rPr>
-        <w:t xml:space="preserve">## </w:t>
-      </w:r>
-      <w:r>
-        <w:br/>
-      </w:r>
-      <w:r>
-        <w:rPr>
-          <w:rStyle w:val="VerbatimChar"/>
-        </w:rPr>
-        <w:t xml:space="preserve">##     expand, pack, unpack</w:t>
-      </w:r>
-      <w:r>
-        <w:br/>
-      </w:r>
-      <w:r>
-        <w:rPr>
-          <w:rStyle w:val="VerbatimChar"/>
-        </w:rPr>
-        <w:t xml:space="preserve">## </w:t>
-      </w:r>
-      <w:r>
-        <w:br/>
-      </w:r>
-      <w:r>
-        <w:rPr>
-          <w:rStyle w:val="VerbatimChar"/>
-        </w:rPr>
-        <w:t xml:space="preserve">## </w:t>
-      </w:r>
-      <w:r>
-        <w:br/>
-      </w:r>
-      <w:r>
-        <w:rPr>
-          <w:rStyle w:val="VerbatimChar"/>
-        </w:rPr>
-        <w:t xml:space="preserve">## Welcome to emmeans.</w:t>
-      </w:r>
-      <w:r>
-        <w:br/>
-      </w:r>
-      <w:r>
-        <w:rPr>
-          <w:rStyle w:val="VerbatimChar"/>
-        </w:rPr>
-        <w:t xml:space="preserve">## Caution: You lose important information if you filter this package's results.</w:t>
-      </w:r>
-      <w:r>
-        <w:br/>
-      </w:r>
-      <w:r>
-        <w:rPr>
-          <w:rStyle w:val="VerbatimChar"/>
-        </w:rPr>
-        <w:t xml:space="preserve">## See '? untidy'</w:t>
-      </w:r>
-      <w:r>
-        <w:br/>
-      </w:r>
-      <w:r>
-        <w:rPr>
-          <w:rStyle w:val="VerbatimChar"/>
-        </w:rPr>
-        <w:t xml:space="preserve">## </w:t>
-      </w:r>
-      <w:r>
-        <w:br/>
-      </w:r>
-      <w:r>
-        <w:rPr>
-          <w:rStyle w:val="VerbatimChar"/>
-        </w:rPr>
-        <w:t xml:space="preserve">## This is DHARMa 0.4.6. For overview type '?DHARMa'. For recent changes, type news(package = 'DHARMa')</w:t>
-      </w:r>
-    </w:p>
     <w:bookmarkStart w:id="50" w:name="X6bc6061fd63da8ab1e7f3c9bd3209e8cf46dd5f"/>
     <w:p>
       <w:pPr>
@@ -426,34 +190,7 @@
         <w:pStyle w:val="FirstParagraph"/>
       </w:pPr>
       <w:r>
-        <w:t xml:space="preserve">State the temperatures used for T</w:t>
-      </w:r>
-      <w:r>
-        <w:rPr>
-          <w:vertAlign w:val="subscript"/>
-        </w:rPr>
-        <w:t xml:space="preserve">opt</w:t>
-      </w:r>
-      <w:r>
-        <w:t xml:space="preserve">, T</w:t>
-      </w:r>
-      <w:r>
-        <w:rPr>
-          <w:vertAlign w:val="subscript"/>
-        </w:rPr>
-        <w:t xml:space="preserve">hot</w:t>
-      </w:r>
-      <w:r>
-        <w:t xml:space="preserve">, T</w:t>
-      </w:r>
-      <w:r>
-        <w:rPr>
-          <w:vertAlign w:val="subscript"/>
-        </w:rPr>
-        <w:t xml:space="preserve">cold</w:t>
-      </w:r>
-      <w:r>
-        <w:t xml:space="preserve">, and explain how they were chosen.</w:t>
+        <w:t xml:space="preserve">State the temperatures used for Topt, Thot, Tcold, and explain how they were chosen.</w:t>
       </w:r>
     </w:p>
     <w:p>
@@ -461,7 +198,7 @@
         <w:pStyle w:val="BodyText"/>
       </w:pPr>
       <w:r>
-        <w:t xml:space="preserve">State whether there was daily variation in temperature, and if so, describe (e.g., mean and standard deviation temperature for each treatment).</w:t>
+        <w:t xml:space="preserve">State whether there was daily variation in temperature, and if so, describe (e.g., mean and standard deviation of temperature for each treatment).</w:t>
       </w:r>
     </w:p>
     <w:bookmarkEnd w:id="21"/>
@@ -520,7 +257,7 @@
         <w:t xml:space="preserve">- Indicate if experimental blocks were used and the blocking design (number of blocks, how many replicates of each treatment per block, time/space between blocks)</w:t>
       </w:r>
       <w:r>
-        <w:br/>
+        <w:t xml:space="preserve"> </w:t>
       </w:r>
       <w:r>
         <w:t xml:space="preserve">- Type and amount of food provided during experiment</w:t>
@@ -637,7 +374,7 @@
         <w:br/>
       </w:r>
       <w:r>
-        <w:t xml:space="preserve">- Controlled variables: food (ad lib), water (ad lib if applicable), sex ratio</w:t>
+        <w:t xml:space="preserve">- Controlled variables: food (ad lib?), water (ad lib? if applicable), sex ratio</w:t>
       </w:r>
       <w:r>
         <w:br/>
@@ -649,10 +386,10 @@
         <w:br/>
       </w:r>
       <w:r>
-        <w:t xml:space="preserve">- Whether individuals used in phase 2 were the same as used in phase 1 (note that the same individuals do NOT have to be used for phase 1 and phase 2)</w:t>
-      </w:r>
-      <w:r>
-        <w:br/>
+        <w:t xml:space="preserve">- Whether individuals used in phase 2 were the same as used in phase 1</w:t>
+      </w:r>
+      <w:r>
+        <w:t xml:space="preserve"> </w:t>
       </w:r>
       <w:r>
         <w:t xml:space="preserve">- Provide details on data collection including:</w:t>
@@ -1089,25 +826,43 @@
         <w:rPr>
           <w:rStyle w:val="VerbatimChar"/>
         </w:rPr>
-        <w:t xml:space="preserve">##                npar    AIC     LRT Pr(Chi)</w:t>
-      </w:r>
-      <w:r>
-        <w:br/>
-      </w:r>
-      <w:r>
-        <w:rPr>
-          <w:rStyle w:val="VerbatimChar"/>
-        </w:rPr>
-        <w:t xml:space="preserve">## &lt;none&gt;              285.50                </w:t>
-      </w:r>
-      <w:r>
-        <w:br/>
-      </w:r>
-      <w:r>
-        <w:rPr>
-          <w:rStyle w:val="VerbatimChar"/>
-        </w:rPr>
-        <w:t xml:space="preserve">## Temp.treatment    2 282.32 0.81862  0.6641</w:t>
+        <w:t xml:space="preserve">##                npar    AIC    LRT Pr(Chi)  </w:t>
+      </w:r>
+      <w:r>
+        <w:br/>
+      </w:r>
+      <w:r>
+        <w:rPr>
+          <w:rStyle w:val="VerbatimChar"/>
+        </w:rPr>
+        <w:t xml:space="preserve">## &lt;none&gt;              230.20                 </w:t>
+      </w:r>
+      <w:r>
+        <w:br/>
+      </w:r>
+      <w:r>
+        <w:rPr>
+          <w:rStyle w:val="VerbatimChar"/>
+        </w:rPr>
+        <w:t xml:space="preserve">## Temp.treatment    2 231.29 5.0912 0.07843 .</w:t>
+      </w:r>
+      <w:r>
+        <w:br/>
+      </w:r>
+      <w:r>
+        <w:rPr>
+          <w:rStyle w:val="VerbatimChar"/>
+        </w:rPr>
+        <w:t xml:space="preserve">## ---</w:t>
+      </w:r>
+      <w:r>
+        <w:br/>
+      </w:r>
+      <w:r>
+        <w:rPr>
+          <w:rStyle w:val="VerbatimChar"/>
+        </w:rPr>
+        <w:t xml:space="preserve">## Signif. codes:  0 '***' 0.001 '**' 0.01 '*' 0.05 '.' 0.1 ' ' 1</w:t>
       </w:r>
     </w:p>
     <w:bookmarkEnd w:id="37"/>
@@ -1137,25 +892,25 @@
         <w:rPr>
           <w:rStyle w:val="VerbatimChar"/>
         </w:rPr>
-        <w:t xml:space="preserve">##  opt / high       0.78 0.283 Inf     0.383      1.59    1  -0.684  0.4939</w:t>
-      </w:r>
-      <w:r>
-        <w:br/>
-      </w:r>
-      <w:r>
-        <w:rPr>
-          <w:rStyle w:val="VerbatimChar"/>
-        </w:rPr>
-        <w:t xml:space="preserve">##  opt / low        1.07 0.400 Inf     0.513      2.22    1   0.178  0.8588</w:t>
-      </w:r>
-      <w:r>
-        <w:br/>
-      </w:r>
-      <w:r>
-        <w:rPr>
-          <w:rStyle w:val="VerbatimChar"/>
-        </w:rPr>
-        <w:t xml:space="preserve">##  high / low       1.37 0.501 Inf     0.669      2.80    1   0.861  0.3894</w:t>
+        <w:t xml:space="preserve">##  opt / high      0.501 0.219 Inf     0.212      1.18    1  -1.578  0.1145</w:t>
+      </w:r>
+      <w:r>
+        <w:br/>
+      </w:r>
+      <w:r>
+        <w:rPr>
+          <w:rStyle w:val="VerbatimChar"/>
+        </w:rPr>
+        <w:t xml:space="preserve">##  opt / low       1.382 0.576 Inf     0.611      3.13    1   0.777  0.4372</w:t>
+      </w:r>
+      <w:r>
+        <w:br/>
+      </w:r>
+      <w:r>
+        <w:rPr>
+          <w:rStyle w:val="VerbatimChar"/>
+        </w:rPr>
+        <w:t xml:space="preserve">##  high / low      2.758 1.186 Inf     1.188      6.41    1   2.360  0.0183</w:t>
       </w:r>
       <w:r>
         <w:br/>

</xml_diff>